<commit_message>
Update 15. Contabilidad - Documento Tecnico.docx
</commit_message>
<xml_diff>
--- a/documentos/15. Contabilidad - Documento Tecnico.docx
+++ b/documentos/15. Contabilidad - Documento Tecnico.docx
@@ -1,6 +1,6 @@
 
 <file path=word/document.xml><?xml version="1.0" encoding="utf-8"?>
-<w:document xmlns:wpc="http://schemas.microsoft.com/office/word/2010/wordprocessingCanvas" xmlns:cx="http://schemas.microsoft.com/office/drawing/2014/chartex" xmlns:mc="http://schemas.openxmlformats.org/markup-compatibility/2006" xmlns:o="urn:schemas-microsoft-com:office:office" xmlns:r="http://schemas.openxmlformats.org/officeDocument/2006/relationships" xmlns:m="http://schemas.openxmlformats.org/officeDocument/2006/math" xmlns:v="urn:schemas-microsoft-com:vml" xmlns:wp14="http://schemas.microsoft.com/office/word/2010/wordprocessingDrawing" xmlns:wp="http://schemas.openxmlformats.org/drawingml/2006/wordprocessingDrawing" xmlns:w10="urn:schemas-microsoft-com:office:word" xmlns:w="http://schemas.openxmlformats.org/wordprocessingml/2006/main" xmlns:w14="http://schemas.microsoft.com/office/word/2010/wordml" xmlns:w15="http://schemas.microsoft.com/office/word/2012/wordml" xmlns:w16se="http://schemas.microsoft.com/office/word/2015/wordml/symex" xmlns:wpg="http://schemas.microsoft.com/office/word/2010/wordprocessingGroup" xmlns:wpi="http://schemas.microsoft.com/office/word/2010/wordprocessingInk" xmlns:wne="http://schemas.microsoft.com/office/word/2006/wordml" xmlns:wps="http://schemas.microsoft.com/office/word/2010/wordprocessingShape" mc:Ignorable="w14 w15 w16se wp14">
+<w:document xmlns:wpc="http://schemas.microsoft.com/office/word/2010/wordprocessingCanvas" xmlns:cx="http://schemas.microsoft.com/office/drawing/2014/chartex" xmlns:cx1="http://schemas.microsoft.com/office/drawing/2015/9/8/chartex" xmlns:cx2="http://schemas.microsoft.com/office/drawing/2015/10/21/chartex" xmlns:cx3="http://schemas.microsoft.com/office/drawing/2016/5/9/chartex" xmlns:cx4="http://schemas.microsoft.com/office/drawing/2016/5/10/chartex" xmlns:cx5="http://schemas.microsoft.com/office/drawing/2016/5/11/chartex" xmlns:cx6="http://schemas.microsoft.com/office/drawing/2016/5/12/chartex" xmlns:cx7="http://schemas.microsoft.com/office/drawing/2016/5/13/chartex" xmlns:cx8="http://schemas.microsoft.com/office/drawing/2016/5/14/chartex" xmlns:mc="http://schemas.openxmlformats.org/markup-compatibility/2006" xmlns:aink="http://schemas.microsoft.com/office/drawing/2016/ink" xmlns:am3d="http://schemas.microsoft.com/office/drawing/2017/model3d" xmlns:o="urn:schemas-microsoft-com:office:office" xmlns:r="http://schemas.openxmlformats.org/officeDocument/2006/relationships" xmlns:m="http://schemas.openxmlformats.org/officeDocument/2006/math" xmlns:v="urn:schemas-microsoft-com:vml" xmlns:wp14="http://schemas.microsoft.com/office/word/2010/wordprocessingDrawing" xmlns:wp="http://schemas.openxmlformats.org/drawingml/2006/wordprocessingDrawing" xmlns:w10="urn:schemas-microsoft-com:office:word" xmlns:w="http://schemas.openxmlformats.org/wordprocessingml/2006/main" xmlns:w14="http://schemas.microsoft.com/office/word/2010/wordml" xmlns:w15="http://schemas.microsoft.com/office/word/2012/wordml" xmlns:w16cex="http://schemas.microsoft.com/office/word/2018/wordml/cex" xmlns:w16cid="http://schemas.microsoft.com/office/word/2016/wordml/cid" xmlns:w16="http://schemas.microsoft.com/office/word/2018/wordml" xmlns:w16se="http://schemas.microsoft.com/office/word/2015/wordml/symex" xmlns:wpg="http://schemas.microsoft.com/office/word/2010/wordprocessingGroup" xmlns:wpi="http://schemas.microsoft.com/office/word/2010/wordprocessingInk" xmlns:wne="http://schemas.microsoft.com/office/word/2006/wordml" xmlns:wps="http://schemas.microsoft.com/office/word/2010/wordprocessingShape" mc:Ignorable="w14 w15 w16se w16cid w16 w16cex wp14">
   <w:body>
     <w:sdt>
       <w:sdtPr>
@@ -209,7 +209,7 @@
             <mc:AlternateContent>
               <mc:Choice Requires="wpg">
                 <w:drawing>
-                  <wp:anchor distT="0" distB="0" distL="114300" distR="114300" simplePos="0" relativeHeight="251654144" behindDoc="0" locked="0" layoutInCell="1" allowOverlap="1" wp14:anchorId="430DE1DB" wp14:editId="069E542C">
+                  <wp:anchor distT="0" distB="0" distL="114300" distR="114300" simplePos="0" relativeHeight="251654144" behindDoc="0" locked="0" layoutInCell="1" allowOverlap="1" wp14:anchorId="2D1FC278" wp14:editId="36743AE7">
                     <wp:simplePos x="0" y="0"/>
                     <wp:positionH relativeFrom="page">
                       <wp:posOffset>938254</wp:posOffset>
@@ -508,7 +508,7 @@
               </mc:Choice>
               <mc:Fallback>
                 <w:pict>
-                  <v:group w14:anchorId="430DE1DB" id="228 Grupo" o:spid="_x0000_s1026" style="position:absolute;margin-left:73.9pt;margin-top:216.55pt;width:463.85pt;height:98.9pt;z-index:251654144;mso-position-horizontal-relative:page;mso-width-relative:margin;mso-height-relative:margin" coordorigin=",952" coordsize="58908,12560" o:gfxdata="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">
+                  <v:group w14:anchorId="2D1FC278" id="228 Grupo" o:spid="_x0000_s1026" style="position:absolute;margin-left:73.9pt;margin-top:216.55pt;width:463.85pt;height:98.9pt;z-index:251654144;mso-position-horizontal-relative:page;mso-width-relative:margin;mso-height-relative:margin" coordorigin=",952" coordsize="58908,12560" o:gfxdata="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">
                     <v:group id="226 Grupo" o:spid="_x0000_s1027" style="position:absolute;left:1282;top:952;width:57626;height:12287" coordorigin="1091,952" coordsize="57626,12287" o:gfxdata="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">
                       <v:roundrect id="224 Rectángulo redondeado" o:spid="_x0000_s1028" style="position:absolute;left:3524;top:952;width:50285;height:12287;visibility:visible;mso-wrap-style:square;v-text-anchor:middle" arcsize="1778f" o:gfxdata="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" fillcolor="#45abe2" stroked="f" strokeweight="2pt"/>
                       <v:shapetype id="_x0000_t202" coordsize="21600,21600" o:spt="202" path="m,l,21600r21600,l21600,xe">
@@ -718,9 +718,8 @@
             <w:rPr>
               <w:iCs w:val="0"/>
               <w:noProof/>
-              <w:sz w:val="24"/>
-              <w:szCs w:val="24"/>
-              <w:lang w:val="es-US" w:eastAsia="es-ES_tradnl"/>
+              <w:sz w:val="22"/>
+              <w:szCs w:val="22"/>
             </w:rPr>
           </w:pPr>
           <w:r>
@@ -732,7 +731,7 @@
           <w:r>
             <w:fldChar w:fldCharType="separate"/>
           </w:r>
-          <w:hyperlink w:anchor="_Toc24381077" w:history="1">
+          <w:hyperlink w:anchor="_Toc57640571" w:history="1">
             <w:r>
               <w:rPr>
                 <w:rStyle w:val="Hipervnculo"/>
@@ -744,9 +743,8 @@
               <w:rPr>
                 <w:iCs w:val="0"/>
                 <w:noProof/>
-                <w:sz w:val="24"/>
-                <w:szCs w:val="24"/>
-                <w:lang w:val="es-US" w:eastAsia="es-ES_tradnl"/>
+                <w:sz w:val="22"/>
+                <w:szCs w:val="22"/>
               </w:rPr>
               <w:tab/>
             </w:r>
@@ -755,7 +753,7 @@
                 <w:rStyle w:val="Hipervnculo"/>
                 <w:noProof/>
               </w:rPr>
-              <w:t>Antecedentes</w:t>
+              <w:t>Historial del documento</w:t>
             </w:r>
             <w:r>
               <w:rPr>
@@ -776,7 +774,7 @@
                 <w:noProof/>
                 <w:webHidden/>
               </w:rPr>
-              <w:instrText xml:space="preserve"> PAGEREF _Toc24381077 \h </w:instrText>
+              <w:instrText xml:space="preserve"> PAGEREF _Toc57640571 \h </w:instrText>
             </w:r>
             <w:r>
               <w:rPr>
@@ -817,12 +815,11 @@
             <w:rPr>
               <w:iCs w:val="0"/>
               <w:noProof/>
-              <w:sz w:val="24"/>
-              <w:szCs w:val="24"/>
-              <w:lang w:val="es-US" w:eastAsia="es-ES_tradnl"/>
+              <w:sz w:val="22"/>
+              <w:szCs w:val="22"/>
             </w:rPr>
           </w:pPr>
-          <w:hyperlink w:anchor="_Toc24381078" w:history="1">
+          <w:hyperlink w:anchor="_Toc57640572" w:history="1">
             <w:r>
               <w:rPr>
                 <w:rStyle w:val="Hipervnculo"/>
@@ -834,9 +831,8 @@
               <w:rPr>
                 <w:iCs w:val="0"/>
                 <w:noProof/>
-                <w:sz w:val="24"/>
-                <w:szCs w:val="24"/>
-                <w:lang w:val="es-US" w:eastAsia="es-ES_tradnl"/>
+                <w:sz w:val="22"/>
+                <w:szCs w:val="22"/>
               </w:rPr>
               <w:tab/>
             </w:r>
@@ -845,7 +841,7 @@
                 <w:rStyle w:val="Hipervnculo"/>
                 <w:noProof/>
               </w:rPr>
-              <w:t>Objetivo</w:t>
+              <w:t>Antecedentes</w:t>
             </w:r>
             <w:r>
               <w:rPr>
@@ -866,7 +862,7 @@
                 <w:noProof/>
                 <w:webHidden/>
               </w:rPr>
-              <w:instrText xml:space="preserve"> PAGEREF _Toc24381078 \h </w:instrText>
+              <w:instrText xml:space="preserve"> PAGEREF _Toc57640572 \h </w:instrText>
             </w:r>
             <w:r>
               <w:rPr>
@@ -886,97 +882,7 @@
                 <w:noProof/>
                 <w:webHidden/>
               </w:rPr>
-              <w:t>2</w:t>
-            </w:r>
-            <w:r>
-              <w:rPr>
-                <w:noProof/>
-                <w:webHidden/>
-              </w:rPr>
-              <w:fldChar w:fldCharType="end"/>
-            </w:r>
-          </w:hyperlink>
-        </w:p>
-        <w:p>
-          <w:pPr>
-            <w:pStyle w:val="TDC2"/>
-            <w:tabs>
-              <w:tab w:val="left" w:pos="960"/>
-              <w:tab w:val="right" w:leader="dot" w:pos="9395"/>
-            </w:tabs>
-            <w:rPr>
-              <w:iCs w:val="0"/>
-              <w:noProof/>
-              <w:sz w:val="24"/>
-              <w:szCs w:val="24"/>
-              <w:lang w:val="es-US" w:eastAsia="es-ES_tradnl"/>
-            </w:rPr>
-          </w:pPr>
-          <w:hyperlink w:anchor="_Toc24381079" w:history="1">
-            <w:r>
-              <w:rPr>
-                <w:rStyle w:val="Hipervnculo"/>
-                <w:noProof/>
-              </w:rPr>
-              <w:t>2.1.</w:t>
-            </w:r>
-            <w:r>
-              <w:rPr>
-                <w:iCs w:val="0"/>
-                <w:noProof/>
-                <w:sz w:val="24"/>
-                <w:szCs w:val="24"/>
-                <w:lang w:val="es-US" w:eastAsia="es-ES_tradnl"/>
-              </w:rPr>
-              <w:tab/>
-            </w:r>
-            <w:r>
-              <w:rPr>
-                <w:rStyle w:val="Hipervnculo"/>
-                <w:noProof/>
-              </w:rPr>
-              <w:t>Objetivo</w:t>
-            </w:r>
-            <w:r>
-              <w:rPr>
-                <w:noProof/>
-                <w:webHidden/>
-              </w:rPr>
-              <w:tab/>
-            </w:r>
-            <w:r>
-              <w:rPr>
-                <w:noProof/>
-                <w:webHidden/>
-              </w:rPr>
-              <w:fldChar w:fldCharType="begin"/>
-            </w:r>
-            <w:r>
-              <w:rPr>
-                <w:noProof/>
-                <w:webHidden/>
-              </w:rPr>
-              <w:instrText xml:space="preserve"> PAGEREF _Toc24381079 \h </w:instrText>
-            </w:r>
-            <w:r>
-              <w:rPr>
-                <w:noProof/>
-                <w:webHidden/>
-              </w:rPr>
-            </w:r>
-            <w:r>
-              <w:rPr>
-                <w:noProof/>
-                <w:webHidden/>
-              </w:rPr>
-              <w:fldChar w:fldCharType="separate"/>
-            </w:r>
-            <w:r>
-              <w:rPr>
-                <w:noProof/>
-                <w:webHidden/>
-              </w:rPr>
-              <w:t>2</w:t>
+              <w:t>3</w:t>
             </w:r>
             <w:r>
               <w:rPr>
@@ -997,26 +903,24 @@
             <w:rPr>
               <w:iCs w:val="0"/>
               <w:noProof/>
-              <w:sz w:val="24"/>
-              <w:szCs w:val="24"/>
-              <w:lang w:val="es-US" w:eastAsia="es-ES_tradnl"/>
+              <w:sz w:val="22"/>
+              <w:szCs w:val="22"/>
             </w:rPr>
           </w:pPr>
-          <w:hyperlink w:anchor="_Toc24381080" w:history="1">
+          <w:hyperlink w:anchor="_Toc57640573" w:history="1">
             <w:r>
               <w:rPr>
                 <w:rStyle w:val="Hipervnculo"/>
                 <w:noProof/>
               </w:rPr>
-              <w:t>3.</w:t>
+              <w:t>2.</w:t>
             </w:r>
             <w:r>
               <w:rPr>
                 <w:iCs w:val="0"/>
                 <w:noProof/>
-                <w:sz w:val="24"/>
-                <w:szCs w:val="24"/>
-                <w:lang w:val="es-US" w:eastAsia="es-ES_tradnl"/>
+                <w:sz w:val="22"/>
+                <w:szCs w:val="22"/>
               </w:rPr>
               <w:tab/>
             </w:r>
@@ -1025,7 +929,7 @@
                 <w:rStyle w:val="Hipervnculo"/>
                 <w:noProof/>
               </w:rPr>
-              <w:t>Alcance.</w:t>
+              <w:t>Objetivo</w:t>
             </w:r>
             <w:r>
               <w:rPr>
@@ -1046,7 +950,7 @@
                 <w:noProof/>
                 <w:webHidden/>
               </w:rPr>
-              <w:instrText xml:space="preserve"> PAGEREF _Toc24381080 \h </w:instrText>
+              <w:instrText xml:space="preserve"> PAGEREF _Toc57640573 \h </w:instrText>
             </w:r>
             <w:r>
               <w:rPr>
@@ -1066,7 +970,95 @@
                 <w:noProof/>
                 <w:webHidden/>
               </w:rPr>
-              <w:t>2</w:t>
+              <w:t>3</w:t>
+            </w:r>
+            <w:r>
+              <w:rPr>
+                <w:noProof/>
+                <w:webHidden/>
+              </w:rPr>
+              <w:fldChar w:fldCharType="end"/>
+            </w:r>
+          </w:hyperlink>
+        </w:p>
+        <w:p>
+          <w:pPr>
+            <w:pStyle w:val="TDC2"/>
+            <w:tabs>
+              <w:tab w:val="left" w:pos="880"/>
+              <w:tab w:val="right" w:leader="dot" w:pos="9395"/>
+            </w:tabs>
+            <w:rPr>
+              <w:iCs w:val="0"/>
+              <w:noProof/>
+              <w:sz w:val="22"/>
+              <w:szCs w:val="22"/>
+            </w:rPr>
+          </w:pPr>
+          <w:hyperlink w:anchor="_Toc57640574" w:history="1">
+            <w:r>
+              <w:rPr>
+                <w:rStyle w:val="Hipervnculo"/>
+                <w:noProof/>
+              </w:rPr>
+              <w:t>2.1.</w:t>
+            </w:r>
+            <w:r>
+              <w:rPr>
+                <w:iCs w:val="0"/>
+                <w:noProof/>
+                <w:sz w:val="22"/>
+                <w:szCs w:val="22"/>
+              </w:rPr>
+              <w:tab/>
+            </w:r>
+            <w:r>
+              <w:rPr>
+                <w:rStyle w:val="Hipervnculo"/>
+                <w:noProof/>
+              </w:rPr>
+              <w:t>Objetivo</w:t>
+            </w:r>
+            <w:r>
+              <w:rPr>
+                <w:noProof/>
+                <w:webHidden/>
+              </w:rPr>
+              <w:tab/>
+            </w:r>
+            <w:r>
+              <w:rPr>
+                <w:noProof/>
+                <w:webHidden/>
+              </w:rPr>
+              <w:fldChar w:fldCharType="begin"/>
+            </w:r>
+            <w:r>
+              <w:rPr>
+                <w:noProof/>
+                <w:webHidden/>
+              </w:rPr>
+              <w:instrText xml:space="preserve"> PAGEREF _Toc57640574 \h </w:instrText>
+            </w:r>
+            <w:r>
+              <w:rPr>
+                <w:noProof/>
+                <w:webHidden/>
+              </w:rPr>
+            </w:r>
+            <w:r>
+              <w:rPr>
+                <w:noProof/>
+                <w:webHidden/>
+              </w:rPr>
+              <w:fldChar w:fldCharType="separate"/>
+            </w:r>
+            <w:r>
+              <w:rPr>
+                <w:noProof/>
+                <w:webHidden/>
+              </w:rPr>
+              <w:t>3</w:t>
             </w:r>
             <w:r>
               <w:rPr>
@@ -1087,26 +1079,24 @@
             <w:rPr>
               <w:iCs w:val="0"/>
               <w:noProof/>
-              <w:sz w:val="24"/>
-              <w:szCs w:val="24"/>
-              <w:lang w:val="es-US" w:eastAsia="es-ES_tradnl"/>
+              <w:sz w:val="22"/>
+              <w:szCs w:val="22"/>
             </w:rPr>
           </w:pPr>
-          <w:hyperlink w:anchor="_Toc24381081" w:history="1">
+          <w:hyperlink w:anchor="_Toc57640575" w:history="1">
             <w:r>
               <w:rPr>
                 <w:rStyle w:val="Hipervnculo"/>
                 <w:noProof/>
               </w:rPr>
-              <w:t>4.</w:t>
+              <w:t>3.</w:t>
             </w:r>
             <w:r>
               <w:rPr>
                 <w:iCs w:val="0"/>
                 <w:noProof/>
-                <w:sz w:val="24"/>
-                <w:szCs w:val="24"/>
-                <w:lang w:val="es-US" w:eastAsia="es-ES_tradnl"/>
+                <w:sz w:val="22"/>
+                <w:szCs w:val="22"/>
               </w:rPr>
               <w:tab/>
             </w:r>
@@ -1115,7 +1105,7 @@
                 <w:rStyle w:val="Hipervnculo"/>
                 <w:noProof/>
               </w:rPr>
-              <w:t>Arquitectura</w:t>
+              <w:t>Alcance.</w:t>
             </w:r>
             <w:r>
               <w:rPr>
@@ -1136,7 +1126,7 @@
                 <w:noProof/>
                 <w:webHidden/>
               </w:rPr>
-              <w:instrText xml:space="preserve"> PAGEREF _Toc24381081 \h </w:instrText>
+              <w:instrText xml:space="preserve"> PAGEREF _Toc57640575 \h </w:instrText>
             </w:r>
             <w:r>
               <w:rPr>
@@ -1156,7 +1146,7 @@
                 <w:noProof/>
                 <w:webHidden/>
               </w:rPr>
-              <w:t>2</w:t>
+              <w:t>3</w:t>
             </w:r>
             <w:r>
               <w:rPr>
@@ -1177,26 +1167,24 @@
             <w:rPr>
               <w:iCs w:val="0"/>
               <w:noProof/>
-              <w:sz w:val="24"/>
-              <w:szCs w:val="24"/>
-              <w:lang w:val="es-US" w:eastAsia="es-ES_tradnl"/>
+              <w:sz w:val="22"/>
+              <w:szCs w:val="22"/>
             </w:rPr>
           </w:pPr>
-          <w:hyperlink w:anchor="_Toc24381082" w:history="1">
+          <w:hyperlink w:anchor="_Toc57640576" w:history="1">
             <w:r>
               <w:rPr>
                 <w:rStyle w:val="Hipervnculo"/>
                 <w:noProof/>
               </w:rPr>
-              <w:t>5.</w:t>
+              <w:t>4.</w:t>
             </w:r>
             <w:r>
               <w:rPr>
                 <w:iCs w:val="0"/>
                 <w:noProof/>
-                <w:sz w:val="24"/>
-                <w:szCs w:val="24"/>
-                <w:lang w:val="es-US" w:eastAsia="es-ES_tradnl"/>
+                <w:sz w:val="22"/>
+                <w:szCs w:val="22"/>
               </w:rPr>
               <w:tab/>
             </w:r>
@@ -1205,7 +1193,7 @@
                 <w:rStyle w:val="Hipervnculo"/>
                 <w:noProof/>
               </w:rPr>
-              <w:t>Servicios Web</w:t>
+              <w:t>Arquitectura</w:t>
             </w:r>
             <w:r>
               <w:rPr>
@@ -1226,7 +1214,7 @@
                 <w:noProof/>
                 <w:webHidden/>
               </w:rPr>
-              <w:instrText xml:space="preserve"> PAGEREF _Toc24381082 \h </w:instrText>
+              <w:instrText xml:space="preserve"> PAGEREF _Toc57640576 \h </w:instrText>
             </w:r>
             <w:r>
               <w:rPr>
@@ -1246,7 +1234,7 @@
                 <w:noProof/>
                 <w:webHidden/>
               </w:rPr>
-              <w:t>2</w:t>
+              <w:t>5</w:t>
             </w:r>
             <w:r>
               <w:rPr>
@@ -1267,26 +1255,112 @@
             <w:rPr>
               <w:iCs w:val="0"/>
               <w:noProof/>
-              <w:sz w:val="24"/>
-              <w:szCs w:val="24"/>
-              <w:lang w:val="es-US" w:eastAsia="es-ES_tradnl"/>
+              <w:sz w:val="22"/>
+              <w:szCs w:val="22"/>
             </w:rPr>
           </w:pPr>
-          <w:hyperlink w:anchor="_Toc24381083" w:history="1">
+          <w:hyperlink w:anchor="_Toc57640577" w:history="1">
             <w:r>
               <w:rPr>
                 <w:rStyle w:val="Hipervnculo"/>
                 <w:noProof/>
               </w:rPr>
+              <w:t>5.</w:t>
+            </w:r>
+            <w:r>
+              <w:rPr>
+                <w:iCs w:val="0"/>
+                <w:noProof/>
+                <w:sz w:val="22"/>
+                <w:szCs w:val="22"/>
+              </w:rPr>
+              <w:tab/>
+            </w:r>
+            <w:r>
+              <w:rPr>
+                <w:rStyle w:val="Hipervnculo"/>
+                <w:noProof/>
+              </w:rPr>
+              <w:t>Servicios Web</w:t>
+            </w:r>
+            <w:r>
+              <w:rPr>
+                <w:noProof/>
+                <w:webHidden/>
+              </w:rPr>
+              <w:tab/>
+            </w:r>
+            <w:r>
+              <w:rPr>
+                <w:noProof/>
+                <w:webHidden/>
+              </w:rPr>
+              <w:fldChar w:fldCharType="begin"/>
+            </w:r>
+            <w:r>
+              <w:rPr>
+                <w:noProof/>
+                <w:webHidden/>
+              </w:rPr>
+              <w:instrText xml:space="preserve"> PAGEREF _Toc57640577 \h </w:instrText>
+            </w:r>
+            <w:r>
+              <w:rPr>
+                <w:noProof/>
+                <w:webHidden/>
+              </w:rPr>
+            </w:r>
+            <w:r>
+              <w:rPr>
+                <w:noProof/>
+                <w:webHidden/>
+              </w:rPr>
+              <w:fldChar w:fldCharType="separate"/>
+            </w:r>
+            <w:r>
+              <w:rPr>
+                <w:noProof/>
+                <w:webHidden/>
+              </w:rPr>
+              <w:t>6</w:t>
+            </w:r>
+            <w:r>
+              <w:rPr>
+                <w:noProof/>
+                <w:webHidden/>
+              </w:rPr>
+              <w:fldChar w:fldCharType="end"/>
+            </w:r>
+          </w:hyperlink>
+        </w:p>
+        <w:p>
+          <w:pPr>
+            <w:pStyle w:val="TDC1"/>
+            <w:tabs>
+              <w:tab w:val="left" w:pos="400"/>
+              <w:tab w:val="right" w:leader="dot" w:pos="9395"/>
+            </w:tabs>
+            <w:rPr>
+              <w:iCs w:val="0"/>
+              <w:noProof/>
+              <w:sz w:val="22"/>
+              <w:szCs w:val="22"/>
+            </w:rPr>
+          </w:pPr>
+          <w:hyperlink w:anchor="_Toc57640578" w:history="1">
+            <w:r>
+              <w:rPr>
+                <w:rStyle w:val="Hipervnculo"/>
+                <w:noProof/>
+              </w:rPr>
               <w:t>6.</w:t>
             </w:r>
             <w:r>
               <w:rPr>
                 <w:iCs w:val="0"/>
                 <w:noProof/>
-                <w:sz w:val="24"/>
-                <w:szCs w:val="24"/>
-                <w:lang w:val="es-US" w:eastAsia="es-ES_tradnl"/>
+                <w:sz w:val="22"/>
+                <w:szCs w:val="22"/>
               </w:rPr>
               <w:tab/>
             </w:r>
@@ -1316,7 +1390,7 @@
                 <w:noProof/>
                 <w:webHidden/>
               </w:rPr>
-              <w:instrText xml:space="preserve"> PAGEREF _Toc24381083 \h </w:instrText>
+              <w:instrText xml:space="preserve"> PAGEREF _Toc57640578 \h </w:instrText>
             </w:r>
             <w:r>
               <w:rPr>
@@ -1336,7 +1410,7 @@
                 <w:noProof/>
                 <w:webHidden/>
               </w:rPr>
-              <w:t>2</w:t>
+              <w:t>7</w:t>
             </w:r>
             <w:r>
               <w:rPr>
@@ -1351,18 +1425,17 @@
           <w:pPr>
             <w:pStyle w:val="TDC2"/>
             <w:tabs>
-              <w:tab w:val="left" w:pos="960"/>
+              <w:tab w:val="left" w:pos="880"/>
               <w:tab w:val="right" w:leader="dot" w:pos="9395"/>
             </w:tabs>
             <w:rPr>
               <w:iCs w:val="0"/>
               <w:noProof/>
-              <w:sz w:val="24"/>
-              <w:szCs w:val="24"/>
-              <w:lang w:val="es-US" w:eastAsia="es-ES_tradnl"/>
+              <w:sz w:val="22"/>
+              <w:szCs w:val="22"/>
             </w:rPr>
           </w:pPr>
-          <w:hyperlink w:anchor="_Toc24381084" w:history="1">
+          <w:hyperlink w:anchor="_Toc57640579" w:history="1">
             <w:r>
               <w:rPr>
                 <w:rStyle w:val="Hipervnculo"/>
@@ -1374,9 +1447,8 @@
               <w:rPr>
                 <w:iCs w:val="0"/>
                 <w:noProof/>
-                <w:sz w:val="24"/>
-                <w:szCs w:val="24"/>
-                <w:lang w:val="es-US" w:eastAsia="es-ES_tradnl"/>
+                <w:sz w:val="22"/>
+                <w:szCs w:val="22"/>
               </w:rPr>
               <w:tab/>
             </w:r>
@@ -1406,7 +1478,7 @@
                 <w:noProof/>
                 <w:webHidden/>
               </w:rPr>
-              <w:instrText xml:space="preserve"> PAGEREF _Toc24381084 \h </w:instrText>
+              <w:instrText xml:space="preserve"> PAGEREF _Toc57640579 \h </w:instrText>
             </w:r>
             <w:r>
               <w:rPr>
@@ -1426,7 +1498,7 @@
                 <w:noProof/>
                 <w:webHidden/>
               </w:rPr>
-              <w:t>2</w:t>
+              <w:t>7</w:t>
             </w:r>
             <w:r>
               <w:rPr>
@@ -1441,18 +1513,17 @@
           <w:pPr>
             <w:pStyle w:val="TDC2"/>
             <w:tabs>
-              <w:tab w:val="left" w:pos="960"/>
+              <w:tab w:val="left" w:pos="880"/>
               <w:tab w:val="right" w:leader="dot" w:pos="9395"/>
             </w:tabs>
             <w:rPr>
               <w:iCs w:val="0"/>
               <w:noProof/>
-              <w:sz w:val="24"/>
-              <w:szCs w:val="24"/>
-              <w:lang w:val="es-US" w:eastAsia="es-ES_tradnl"/>
+              <w:sz w:val="22"/>
+              <w:szCs w:val="22"/>
             </w:rPr>
           </w:pPr>
-          <w:hyperlink w:anchor="_Toc24381085" w:history="1">
+          <w:hyperlink w:anchor="_Toc57640580" w:history="1">
             <w:r>
               <w:rPr>
                 <w:rStyle w:val="Hipervnculo"/>
@@ -1464,9 +1535,8 @@
               <w:rPr>
                 <w:iCs w:val="0"/>
                 <w:noProof/>
-                <w:sz w:val="24"/>
-                <w:szCs w:val="24"/>
-                <w:lang w:val="es-US" w:eastAsia="es-ES_tradnl"/>
+                <w:sz w:val="22"/>
+                <w:szCs w:val="22"/>
               </w:rPr>
               <w:tab/>
             </w:r>
@@ -1496,7 +1566,7 @@
                 <w:noProof/>
                 <w:webHidden/>
               </w:rPr>
-              <w:instrText xml:space="preserve"> PAGEREF _Toc24381085 \h </w:instrText>
+              <w:instrText xml:space="preserve"> PAGEREF _Toc57640580 \h </w:instrText>
             </w:r>
             <w:r>
               <w:rPr>
@@ -1516,97 +1586,7 @@
                 <w:noProof/>
                 <w:webHidden/>
               </w:rPr>
-              <w:t>2</w:t>
-            </w:r>
-            <w:r>
-              <w:rPr>
-                <w:noProof/>
-                <w:webHidden/>
-              </w:rPr>
-              <w:fldChar w:fldCharType="end"/>
-            </w:r>
-          </w:hyperlink>
-        </w:p>
-        <w:p>
-          <w:pPr>
-            <w:pStyle w:val="TDC2"/>
-            <w:tabs>
-              <w:tab w:val="left" w:pos="960"/>
-              <w:tab w:val="right" w:leader="dot" w:pos="9395"/>
-            </w:tabs>
-            <w:rPr>
-              <w:iCs w:val="0"/>
-              <w:noProof/>
-              <w:sz w:val="24"/>
-              <w:szCs w:val="24"/>
-              <w:lang w:val="es-US" w:eastAsia="es-ES_tradnl"/>
-            </w:rPr>
-          </w:pPr>
-          <w:hyperlink w:anchor="_Toc24381086" w:history="1">
-            <w:r>
-              <w:rPr>
-                <w:rStyle w:val="Hipervnculo"/>
-                <w:noProof/>
-              </w:rPr>
-              <w:t>6.3.</w:t>
-            </w:r>
-            <w:r>
-              <w:rPr>
-                <w:iCs w:val="0"/>
-                <w:noProof/>
-                <w:sz w:val="24"/>
-                <w:szCs w:val="24"/>
-                <w:lang w:val="es-US" w:eastAsia="es-ES_tradnl"/>
-              </w:rPr>
-              <w:tab/>
-            </w:r>
-            <w:r>
-              <w:rPr>
-                <w:rStyle w:val="Hipervnculo"/>
-                <w:noProof/>
-              </w:rPr>
-              <w:t>Listado de Store Procedure.</w:t>
-            </w:r>
-            <w:r>
-              <w:rPr>
-                <w:noProof/>
-                <w:webHidden/>
-              </w:rPr>
-              <w:tab/>
-            </w:r>
-            <w:r>
-              <w:rPr>
-                <w:noProof/>
-                <w:webHidden/>
-              </w:rPr>
-              <w:fldChar w:fldCharType="begin"/>
-            </w:r>
-            <w:r>
-              <w:rPr>
-                <w:noProof/>
-                <w:webHidden/>
-              </w:rPr>
-              <w:instrText xml:space="preserve"> PAGEREF _Toc24381086 \h </w:instrText>
-            </w:r>
-            <w:r>
-              <w:rPr>
-                <w:noProof/>
-                <w:webHidden/>
-              </w:rPr>
-            </w:r>
-            <w:r>
-              <w:rPr>
-                <w:noProof/>
-                <w:webHidden/>
-              </w:rPr>
-              <w:fldChar w:fldCharType="separate"/>
-            </w:r>
-            <w:r>
-              <w:rPr>
-                <w:noProof/>
-                <w:webHidden/>
-              </w:rPr>
-              <w:t>2</w:t>
+              <w:t>8</w:t>
             </w:r>
             <w:r>
               <w:rPr>
@@ -1651,6 +1631,7 @@
           <w:numId w:val="8"/>
         </w:numPr>
       </w:pPr>
+      <w:bookmarkStart w:id="0" w:name="_Toc57640571"/>
       <w:r>
         <w:lastRenderedPageBreak/>
         <w:t>Historial</w:t>
@@ -1658,6 +1639,7 @@
       <w:r>
         <w:t xml:space="preserve"> del documento</w:t>
       </w:r>
+      <w:bookmarkEnd w:id="0"/>
     </w:p>
     <w:p/>
     <w:tbl>
@@ -1814,65 +1796,12 @@
           </w:tcPr>
           <w:p>
             <w:pPr>
+              <w:jc w:val="center"/>
               <w:cnfStyle w:val="000000100000" w:firstRow="0" w:lastRow="0" w:firstColumn="0" w:lastColumn="0" w:oddVBand="0" w:evenVBand="0" w:oddHBand="1" w:evenHBand="0" w:firstRowFirstColumn="0" w:firstRowLastColumn="0" w:lastRowFirstColumn="0" w:lastRowLastColumn="0"/>
             </w:pPr>
             <w:r>
               <w:t>Documento Final consolidado.</w:t>
             </w:r>
-          </w:p>
-        </w:tc>
-        <w:tc>
-          <w:tcPr>
-            <w:tcW w:w="1879" w:type="dxa"/>
-          </w:tcPr>
-          <w:p>
-            <w:pPr>
-              <w:cnfStyle w:val="000000100000" w:firstRow="0" w:lastRow="0" w:firstColumn="0" w:lastColumn="0" w:oddVBand="0" w:evenVBand="0" w:oddHBand="1" w:evenHBand="0" w:firstRowFirstColumn="0" w:firstRowLastColumn="0" w:lastRowFirstColumn="0" w:lastRowLastColumn="0"/>
-            </w:pPr>
-            <w:proofErr w:type="spellStart"/>
-            <w:r>
-              <w:t>Yamil</w:t>
-            </w:r>
-            <w:proofErr w:type="spellEnd"/>
-            <w:r>
-              <w:t xml:space="preserve"> Medina </w:t>
-            </w:r>
-            <w:proofErr w:type="spellStart"/>
-            <w:r>
-              <w:t>Rodriguez</w:t>
-            </w:r>
-            <w:proofErr w:type="spellEnd"/>
-          </w:p>
-        </w:tc>
-        <w:tc>
-          <w:tcPr>
-            <w:tcW w:w="1879" w:type="dxa"/>
-          </w:tcPr>
-          <w:p>
-            <w:pPr>
-              <w:cnfStyle w:val="000000100000" w:firstRow="0" w:lastRow="0" w:firstColumn="0" w:lastColumn="0" w:oddVBand="0" w:evenVBand="0" w:oddHBand="1" w:evenHBand="0" w:firstRowFirstColumn="0" w:firstRowLastColumn="0" w:lastRowFirstColumn="0" w:lastRowLastColumn="0"/>
-            </w:pPr>
-            <w:proofErr w:type="spellStart"/>
-            <w:r>
-              <w:t>Grover</w:t>
-            </w:r>
-            <w:proofErr w:type="spellEnd"/>
-            <w:r>
-              <w:t xml:space="preserve"> </w:t>
-            </w:r>
-            <w:proofErr w:type="spellStart"/>
-            <w:r>
-              <w:t>Velasquez</w:t>
-            </w:r>
-            <w:proofErr w:type="spellEnd"/>
-            <w:r>
-              <w:t xml:space="preserve"> </w:t>
-            </w:r>
-            <w:proofErr w:type="spellStart"/>
-            <w:r>
-              <w:t>Colque</w:t>
-            </w:r>
-            <w:proofErr w:type="spellEnd"/>
           </w:p>
         </w:tc>
         <w:tc>
@@ -1885,6 +1814,34 @@
               <w:cnfStyle w:val="000000100000" w:firstRow="0" w:lastRow="0" w:firstColumn="0" w:lastColumn="0" w:oddVBand="0" w:evenVBand="0" w:oddHBand="1" w:evenHBand="0" w:firstRowFirstColumn="0" w:firstRowLastColumn="0" w:lastRowFirstColumn="0" w:lastRowLastColumn="0"/>
             </w:pPr>
             <w:r>
+              <w:t>Yamil Medina Rodriguez</w:t>
+            </w:r>
+          </w:p>
+        </w:tc>
+        <w:tc>
+          <w:tcPr>
+            <w:tcW w:w="1879" w:type="dxa"/>
+          </w:tcPr>
+          <w:p>
+            <w:pPr>
+              <w:jc w:val="center"/>
+              <w:cnfStyle w:val="000000100000" w:firstRow="0" w:lastRow="0" w:firstColumn="0" w:lastColumn="0" w:oddVBand="0" w:evenVBand="0" w:oddHBand="1" w:evenHBand="0" w:firstRowFirstColumn="0" w:firstRowLastColumn="0" w:lastRowFirstColumn="0" w:lastRowLastColumn="0"/>
+            </w:pPr>
+            <w:r>
+              <w:t>Grover Velasquez Colque</w:t>
+            </w:r>
+          </w:p>
+        </w:tc>
+        <w:tc>
+          <w:tcPr>
+            <w:tcW w:w="1879" w:type="dxa"/>
+          </w:tcPr>
+          <w:p>
+            <w:pPr>
+              <w:jc w:val="center"/>
+              <w:cnfStyle w:val="000000100000" w:firstRow="0" w:lastRow="0" w:firstColumn="0" w:lastColumn="0" w:oddVBand="0" w:evenVBand="0" w:oddHBand="1" w:evenHBand="0" w:firstRowFirstColumn="0" w:firstRowLastColumn="0" w:lastRowFirstColumn="0" w:lastRowLastColumn="0"/>
+            </w:pPr>
+            <w:r>
               <w:t>2</w:t>
             </w:r>
             <w:r>
@@ -1902,16 +1859,13 @@
             <w:cnfStyle w:val="001000000000" w:firstRow="0" w:lastRow="0" w:firstColumn="1" w:lastColumn="0" w:oddVBand="0" w:evenVBand="0" w:oddHBand="0" w:evenHBand="0" w:firstRowFirstColumn="0" w:firstRowLastColumn="0" w:lastRowFirstColumn="0" w:lastRowLastColumn="0"/>
             <w:tcW w:w="1879" w:type="dxa"/>
           </w:tcPr>
-          <w:p/>
-        </w:tc>
-        <w:tc>
-          <w:tcPr>
-            <w:tcW w:w="1879" w:type="dxa"/>
-          </w:tcPr>
           <w:p>
             <w:pPr>
-              <w:cnfStyle w:val="000000000000" w:firstRow="0" w:lastRow="0" w:firstColumn="0" w:lastColumn="0" w:oddVBand="0" w:evenVBand="0" w:oddHBand="0" w:evenHBand="0" w:firstRowFirstColumn="0" w:firstRowLastColumn="0" w:lastRowFirstColumn="0" w:lastRowLastColumn="0"/>
+              <w:jc w:val="center"/>
             </w:pPr>
+            <w:r>
+              <w:t>2.0</w:t>
+            </w:r>
           </w:p>
         </w:tc>
         <w:tc>
@@ -1920,8 +1874,12 @@
           </w:tcPr>
           <w:p>
             <w:pPr>
+              <w:jc w:val="center"/>
               <w:cnfStyle w:val="000000000000" w:firstRow="0" w:lastRow="0" w:firstColumn="0" w:lastColumn="0" w:oddVBand="0" w:evenVBand="0" w:oddHBand="0" w:evenHBand="0" w:firstRowFirstColumn="0" w:firstRowLastColumn="0" w:lastRowFirstColumn="0" w:lastRowLastColumn="0"/>
             </w:pPr>
+            <w:r>
+              <w:t>Actualización del documento</w:t>
+            </w:r>
           </w:p>
         </w:tc>
         <w:tc>
@@ -1930,8 +1888,12 @@
           </w:tcPr>
           <w:p>
             <w:pPr>
+              <w:jc w:val="center"/>
               <w:cnfStyle w:val="000000000000" w:firstRow="0" w:lastRow="0" w:firstColumn="0" w:lastColumn="0" w:oddVBand="0" w:evenVBand="0" w:oddHBand="0" w:evenHBand="0" w:firstRowFirstColumn="0" w:firstRowLastColumn="0" w:lastRowFirstColumn="0" w:lastRowLastColumn="0"/>
             </w:pPr>
+            <w:r>
+              <w:t>Grover Velasquez Colque</w:t>
+            </w:r>
           </w:p>
         </w:tc>
         <w:tc>
@@ -1940,8 +1902,26 @@
           </w:tcPr>
           <w:p>
             <w:pPr>
+              <w:jc w:val="center"/>
               <w:cnfStyle w:val="000000000000" w:firstRow="0" w:lastRow="0" w:firstColumn="0" w:lastColumn="0" w:oddVBand="0" w:evenVBand="0" w:oddHBand="0" w:evenHBand="0" w:firstRowFirstColumn="0" w:firstRowLastColumn="0" w:lastRowFirstColumn="0" w:lastRowLastColumn="0"/>
             </w:pPr>
+            <w:r>
+              <w:t>Francisco Vargas Saravia</w:t>
+            </w:r>
+          </w:p>
+        </w:tc>
+        <w:tc>
+          <w:tcPr>
+            <w:tcW w:w="1879" w:type="dxa"/>
+          </w:tcPr>
+          <w:p>
+            <w:pPr>
+              <w:jc w:val="center"/>
+              <w:cnfStyle w:val="000000000000" w:firstRow="0" w:lastRow="0" w:firstColumn="0" w:lastColumn="0" w:oddVBand="0" w:evenVBand="0" w:oddHBand="0" w:evenHBand="0" w:firstRowFirstColumn="0" w:firstRowLastColumn="0" w:lastRowFirstColumn="0" w:lastRowLastColumn="0"/>
+            </w:pPr>
+            <w:r>
+              <w:t>30/11/2020</w:t>
+            </w:r>
           </w:p>
         </w:tc>
       </w:tr>
@@ -1962,6 +1942,7 @@
           </w:tcPr>
           <w:p>
             <w:pPr>
+              <w:jc w:val="center"/>
               <w:cnfStyle w:val="000000100000" w:firstRow="0" w:lastRow="0" w:firstColumn="0" w:lastColumn="0" w:oddVBand="0" w:evenVBand="0" w:oddHBand="1" w:evenHBand="0" w:firstRowFirstColumn="0" w:firstRowLastColumn="0" w:lastRowFirstColumn="0" w:lastRowLastColumn="0"/>
             </w:pPr>
           </w:p>
@@ -1972,6 +1953,7 @@
           </w:tcPr>
           <w:p>
             <w:pPr>
+              <w:jc w:val="center"/>
               <w:cnfStyle w:val="000000100000" w:firstRow="0" w:lastRow="0" w:firstColumn="0" w:lastColumn="0" w:oddVBand="0" w:evenVBand="0" w:oddHBand="1" w:evenHBand="0" w:firstRowFirstColumn="0" w:firstRowLastColumn="0" w:lastRowFirstColumn="0" w:lastRowLastColumn="0"/>
             </w:pPr>
           </w:p>
@@ -1982,6 +1964,7 @@
           </w:tcPr>
           <w:p>
             <w:pPr>
+              <w:jc w:val="center"/>
               <w:cnfStyle w:val="000000100000" w:firstRow="0" w:lastRow="0" w:firstColumn="0" w:lastColumn="0" w:oddVBand="0" w:evenVBand="0" w:oddHBand="1" w:evenHBand="0" w:firstRowFirstColumn="0" w:firstRowLastColumn="0" w:lastRowFirstColumn="0" w:lastRowLastColumn="0"/>
             </w:pPr>
           </w:p>
@@ -1992,6 +1975,7 @@
           </w:tcPr>
           <w:p>
             <w:pPr>
+              <w:jc w:val="center"/>
               <w:cnfStyle w:val="000000100000" w:firstRow="0" w:lastRow="0" w:firstColumn="0" w:lastColumn="0" w:oddVBand="0" w:evenVBand="0" w:oddHBand="1" w:evenHBand="0" w:firstRowFirstColumn="0" w:firstRowLastColumn="0" w:lastRowFirstColumn="0" w:lastRowLastColumn="0"/>
             </w:pPr>
           </w:p>
@@ -2000,6 +1984,93 @@
     </w:tbl>
     <w:p/>
     <w:p>
+      <w:bookmarkStart w:id="1" w:name="_Hlk57639570"/>
+      <w:r>
+        <w:t xml:space="preserve">Este y otros documentos técnicos están disponibles para consulta en formato PDF en la intranet mediante el siguiente link: </w:t>
+      </w:r>
+      <w:hyperlink r:id="rId9" w:history="1">
+        <w:r>
+          <w:rPr>
+            <w:rStyle w:val="Hipervnculo"/>
+          </w:rPr>
+          <w:t>http://sms.obairlines.bo/IntranetDocumentos/Documentos/Details/2708</w:t>
+        </w:r>
+      </w:hyperlink>
+    </w:p>
+    <w:p>
+      <w:r>
+        <w:rPr>
+          <w:noProof/>
+        </w:rPr>
+        <w:drawing>
+          <wp:inline distT="0" distB="0" distL="0" distR="0" wp14:anchorId="7BD1D835" wp14:editId="3C60682F">
+            <wp:extent cx="5772150" cy="4297966"/>
+            <wp:effectExtent l="38100" t="38100" r="95250" b="102870"/>
+            <wp:docPr id="1" name="Imagen 1"/>
+            <wp:cNvGraphicFramePr>
+              <a:graphicFrameLocks xmlns:a="http://schemas.openxmlformats.org/drawingml/2006/main" noChangeAspect="1"/>
+            </wp:cNvGraphicFramePr>
+            <a:graphic xmlns:a="http://schemas.openxmlformats.org/drawingml/2006/main">
+              <a:graphicData uri="http://schemas.openxmlformats.org/drawingml/2006/picture">
+                <pic:pic xmlns:pic="http://schemas.openxmlformats.org/drawingml/2006/picture">
+                  <pic:nvPicPr>
+                    <pic:cNvPr id="1" name=""/>
+                    <pic:cNvPicPr/>
+                  </pic:nvPicPr>
+                  <pic:blipFill>
+                    <a:blip r:embed="rId10"/>
+                    <a:stretch>
+                      <a:fillRect/>
+                    </a:stretch>
+                  </pic:blipFill>
+                  <pic:spPr>
+                    <a:xfrm>
+                      <a:off x="0" y="0"/>
+                      <a:ext cx="5773603" cy="4299048"/>
+                    </a:xfrm>
+                    <a:prstGeom prst="rect">
+                      <a:avLst/>
+                    </a:prstGeom>
+                    <a:effectLst>
+                      <a:outerShdw blurRad="50800" dist="38100" dir="2700000" algn="tl" rotWithShape="0">
+                        <a:prstClr val="black">
+                          <a:alpha val="40000"/>
+                        </a:prstClr>
+                      </a:outerShdw>
+                    </a:effectLst>
+                  </pic:spPr>
+                </pic:pic>
+              </a:graphicData>
+            </a:graphic>
+          </wp:inline>
+        </w:drawing>
+      </w:r>
+    </w:p>
+    <w:p>
+      <w:r>
+        <w:t xml:space="preserve">El repositorio digital del documento y su diagrama entidad relación están disponibles en GIT para su actualización y mantenimiento en el siguiente </w:t>
+      </w:r>
+      <w:proofErr w:type="gramStart"/>
+      <w:r>
+        <w:t>link</w:t>
+      </w:r>
+      <w:proofErr w:type="gramEnd"/>
+      <w:r>
+        <w:t xml:space="preserve">: </w:t>
+      </w:r>
+      <w:hyperlink r:id="rId11" w:history="1">
+        <w:r>
+          <w:rPr>
+            <w:rStyle w:val="Hipervnculo"/>
+          </w:rPr>
+          <w:t>https://github.com/boabo/sis_documentos</w:t>
+        </w:r>
+      </w:hyperlink>
+    </w:p>
+    <w:bookmarkEnd w:id="1"/>
+    <w:p/>
+    <w:p/>
+    <w:p>
       <w:pPr>
         <w:pStyle w:val="Ttulo1"/>
         <w:numPr>
@@ -2007,14 +2078,15 @@
           <w:numId w:val="8"/>
         </w:numPr>
       </w:pPr>
-      <w:bookmarkStart w:id="0" w:name="_Toc24381077"/>
-      <w:r>
+      <w:bookmarkStart w:id="2" w:name="_Toc57640572"/>
+      <w:r>
+        <w:lastRenderedPageBreak/>
         <w:t>A</w:t>
       </w:r>
       <w:r>
         <w:t>ntecedentes</w:t>
       </w:r>
-      <w:bookmarkEnd w:id="0"/>
+      <w:bookmarkEnd w:id="2"/>
     </w:p>
     <w:p>
       <w:r>
@@ -2039,11 +2111,11 @@
           <w:numId w:val="1"/>
         </w:numPr>
       </w:pPr>
-      <w:bookmarkStart w:id="1" w:name="_Toc24381078"/>
+      <w:bookmarkStart w:id="3" w:name="_Toc57640573"/>
       <w:r>
         <w:t>Objetivo</w:t>
       </w:r>
-      <w:bookmarkEnd w:id="1"/>
+      <w:bookmarkEnd w:id="3"/>
     </w:p>
     <w:p>
       <w:pPr>
@@ -2053,16 +2125,15 @@
           <w:numId w:val="1"/>
         </w:numPr>
       </w:pPr>
-      <w:bookmarkStart w:id="2" w:name="_Llenado_de_un"/>
-      <w:bookmarkStart w:id="3" w:name="_Toc24381079"/>
-      <w:bookmarkEnd w:id="2"/>
+      <w:bookmarkStart w:id="4" w:name="_Llenado_de_un"/>
+      <w:bookmarkStart w:id="5" w:name="_Toc57640574"/>
+      <w:bookmarkEnd w:id="4"/>
       <w:r>
         <w:t>Objetivo</w:t>
       </w:r>
-      <w:bookmarkEnd w:id="3"/>
+      <w:bookmarkEnd w:id="5"/>
     </w:p>
     <w:p>
-      <w:bookmarkStart w:id="4" w:name="_Toc24381080"/>
       <w:r>
         <w:t xml:space="preserve">Realizar un sistema de Presupuestos donde se encuentren un conjunto ordenado y coherente de principios, disposiciones, partidas e </w:t>
       </w:r>
@@ -2162,11 +2233,11 @@
           <w:numId w:val="1"/>
         </w:numPr>
       </w:pPr>
-      <w:r>
-        <w:lastRenderedPageBreak/>
+      <w:bookmarkStart w:id="6" w:name="_Toc57640575"/>
+      <w:r>
         <w:t>Alcance.</w:t>
       </w:r>
-      <w:bookmarkEnd w:id="4"/>
+      <w:bookmarkEnd w:id="6"/>
     </w:p>
     <w:p>
       <w:r>
@@ -2185,6 +2256,7 @@
     </w:p>
     <w:p>
       <w:r>
+        <w:lastRenderedPageBreak/>
         <w:t>el sistema se encargará de emitir los reportes necesarios, estos podrán ser exportados en PDF o EXCEL, estos reportes pueden ser:</w:t>
       </w:r>
     </w:p>
@@ -2330,6 +2402,13 @@
     <w:p/>
     <w:p/>
     <w:p/>
+    <w:p/>
+    <w:p/>
+    <w:p/>
+    <w:p/>
+    <w:p/>
+    <w:p/>
+    <w:p/>
     <w:p>
       <w:pPr>
         <w:pStyle w:val="Ttulo1"/>
@@ -2338,24 +2417,24 @@
           <w:numId w:val="1"/>
         </w:numPr>
       </w:pPr>
-      <w:bookmarkStart w:id="5" w:name="_Toc24381081"/>
+      <w:bookmarkStart w:id="7" w:name="_Toc57640576"/>
       <w:r>
         <w:lastRenderedPageBreak/>
         <w:t>Arquitectura</w:t>
       </w:r>
-      <w:bookmarkEnd w:id="5"/>
+      <w:bookmarkEnd w:id="7"/>
     </w:p>
     <w:p/>
     <w:p>
       <w:r>
-        <w:pict>
-          <v:shape id="_x0000_i1028" type="#_x0000_t75" style="width:470.5pt;height:581pt">
-            <v:imagedata r:id="rId9" o:title="15. Contalibidad - Arquitectura"/>
+        <w:pict w14:anchorId="24048A6F">
+          <v:shape id="_x0000_i1026" type="#_x0000_t75" style="width:470.25pt;height:581.25pt">
+            <v:imagedata r:id="rId12" o:title="15"/>
           </v:shape>
         </w:pict>
       </w:r>
     </w:p>
-    <w:bookmarkStart w:id="6" w:name="_Toc24381082"/>
+    <w:bookmarkStart w:id="8" w:name="_Toc57640577"/>
     <w:p>
       <w:pPr>
         <w:pStyle w:val="Ttulo1"/>
@@ -2373,7 +2452,7 @@
         <mc:AlternateContent>
           <mc:Choice Requires="wps">
             <w:drawing>
-              <wp:anchor distT="0" distB="0" distL="114300" distR="114300" simplePos="0" relativeHeight="251659264" behindDoc="0" locked="0" layoutInCell="1" allowOverlap="1" wp14:anchorId="313B0F32" wp14:editId="41C2B87F">
+              <wp:anchor distT="0" distB="0" distL="114300" distR="114300" simplePos="0" relativeHeight="251659264" behindDoc="0" locked="0" layoutInCell="1" allowOverlap="1" wp14:anchorId="5D3F87FC" wp14:editId="6950A935">
                 <wp:simplePos x="0" y="0"/>
                 <wp:positionH relativeFrom="column">
                   <wp:posOffset>4746421</wp:posOffset>
@@ -2465,7 +2544,7 @@
       <w:r>
         <w:t>Servicios Web</w:t>
       </w:r>
-      <w:bookmarkEnd w:id="6"/>
+      <w:bookmarkEnd w:id="8"/>
     </w:p>
     <w:p>
       <w:r>
@@ -2476,7 +2555,7 @@
         <mc:AlternateContent>
           <mc:Choice Requires="wps">
             <w:drawing>
-              <wp:anchor distT="0" distB="0" distL="114300" distR="114300" simplePos="0" relativeHeight="251658240" behindDoc="0" locked="0" layoutInCell="1" allowOverlap="1" wp14:anchorId="2D36AE3B" wp14:editId="25C6E2B4">
+              <wp:anchor distT="0" distB="0" distL="114300" distR="114300" simplePos="0" relativeHeight="251658240" behindDoc="0" locked="0" layoutInCell="1" allowOverlap="1" wp14:anchorId="56784E37" wp14:editId="605D6666">
                 <wp:simplePos x="0" y="0"/>
                 <wp:positionH relativeFrom="column">
                   <wp:posOffset>3844290</wp:posOffset>
@@ -2552,7 +2631,7 @@
         <mc:AlternateContent>
           <mc:Choice Requires="wps">
             <w:drawing>
-              <wp:anchor distT="0" distB="0" distL="114300" distR="114300" simplePos="0" relativeHeight="251660288" behindDoc="0" locked="0" layoutInCell="1" allowOverlap="1" wp14:anchorId="59F3E1FD" wp14:editId="7C319580">
+              <wp:anchor distT="0" distB="0" distL="114300" distR="114300" simplePos="0" relativeHeight="251660288" behindDoc="0" locked="0" layoutInCell="1" allowOverlap="1" wp14:anchorId="7A2E4FC3" wp14:editId="5DB6DD94">
                 <wp:simplePos x="0" y="0"/>
                 <wp:positionH relativeFrom="column">
                   <wp:posOffset>3129915</wp:posOffset>
@@ -2628,7 +2707,7 @@
         <mc:AlternateContent>
           <mc:Choice Requires="wps">
             <w:drawing>
-              <wp:anchor distT="0" distB="0" distL="114300" distR="114300" simplePos="0" relativeHeight="251657216" behindDoc="0" locked="0" layoutInCell="1" allowOverlap="1" wp14:anchorId="1541539A" wp14:editId="0630F76B">
+              <wp:anchor distT="0" distB="0" distL="114300" distR="114300" simplePos="0" relativeHeight="251657216" behindDoc="0" locked="0" layoutInCell="1" allowOverlap="1" wp14:anchorId="4B5F6CC7" wp14:editId="26DCEB5B">
                 <wp:simplePos x="0" y="0"/>
                 <wp:positionH relativeFrom="column">
                   <wp:posOffset>2457769</wp:posOffset>
@@ -2704,7 +2783,7 @@
         <mc:AlternateContent>
           <mc:Choice Requires="wps">
             <w:drawing>
-              <wp:anchor distT="0" distB="0" distL="114300" distR="114300" simplePos="0" relativeHeight="251656192" behindDoc="0" locked="0" layoutInCell="1" allowOverlap="1" wp14:anchorId="1F906764" wp14:editId="01DB1E8E">
+              <wp:anchor distT="0" distB="0" distL="114300" distR="114300" simplePos="0" relativeHeight="251656192" behindDoc="0" locked="0" layoutInCell="1" allowOverlap="1" wp14:anchorId="043DCC77" wp14:editId="51D9B2DE">
                 <wp:simplePos x="0" y="0"/>
                 <wp:positionH relativeFrom="column">
                   <wp:posOffset>1738949</wp:posOffset>
@@ -2780,7 +2859,7 @@
         <mc:AlternateContent>
           <mc:Choice Requires="wps">
             <w:drawing>
-              <wp:anchor distT="0" distB="0" distL="114300" distR="114300" simplePos="0" relativeHeight="251655168" behindDoc="0" locked="0" layoutInCell="1" allowOverlap="1" wp14:anchorId="4E2FDC0A" wp14:editId="1D195D27">
+              <wp:anchor distT="0" distB="0" distL="114300" distR="114300" simplePos="0" relativeHeight="251655168" behindDoc="0" locked="0" layoutInCell="1" allowOverlap="1" wp14:anchorId="27AFCCFC" wp14:editId="1E57AD53">
                 <wp:simplePos x="0" y="0"/>
                 <wp:positionH relativeFrom="column">
                   <wp:posOffset>990284</wp:posOffset>
@@ -2929,7 +3008,7 @@
           <w:lang w:val="en-US" w:eastAsia="en-US"/>
         </w:rPr>
         <w:drawing>
-          <wp:inline distT="0" distB="0" distL="0" distR="0" wp14:anchorId="35F338AD" wp14:editId="4ED21924">
+          <wp:inline distT="0" distB="0" distL="0" distR="0" wp14:anchorId="24A11176" wp14:editId="52279A35">
             <wp:extent cx="2463800" cy="615950"/>
             <wp:effectExtent l="0" t="0" r="0" b="0"/>
             <wp:docPr id="7" name="Imagen 7"/>
@@ -2946,7 +3025,7 @@
                     </pic:cNvPicPr>
                   </pic:nvPicPr>
                   <pic:blipFill>
-                    <a:blip r:embed="rId10">
+                    <a:blip r:embed="rId13">
                       <a:extLst>
                         <a:ext uri="{28A0092B-C50C-407E-A947-70E740481C1C}">
                           <a14:useLocalDpi xmlns:a14="http://schemas.microsoft.com/office/drawing/2010/main" val="0"/>
@@ -3136,7 +3215,7 @@
               <w:spacing w:after="0"/>
               <w:jc w:val="left"/>
             </w:pPr>
-            <w:hyperlink r:id="rId11" w:history="1">
+            <w:hyperlink r:id="rId14" w:history="1">
               <w:r>
                 <w:rPr>
                   <w:rStyle w:val="Hipervnculo"/>
@@ -3462,23 +3541,7 @@
                 <w:sz w:val="16"/>
                 <w:szCs w:val="16"/>
               </w:rPr>
-              <w:t xml:space="preserve">":"Funcionario de </w:t>
-            </w:r>
-            <w:proofErr w:type="spellStart"/>
-            <w:r>
-              <w:rPr>
-                <w:sz w:val="16"/>
-                <w:szCs w:val="16"/>
-              </w:rPr>
-              <w:t>BoA</w:t>
-            </w:r>
-            <w:proofErr w:type="spellEnd"/>
-            <w:r>
-              <w:rPr>
-                <w:sz w:val="16"/>
-                <w:szCs w:val="16"/>
-              </w:rPr>
-              <w:t>","</w:t>
+              <w:t>":"Funcionario de BoA","</w:t>
             </w:r>
             <w:proofErr w:type="spellStart"/>
             <w:r>
@@ -3607,23 +3670,7 @@
                 <w:sz w:val="16"/>
                 <w:szCs w:val="16"/>
               </w:rPr>
-              <w:t>":""}, {"key":"json_detalle","value":"[{\"tipo_viaje\</w:t>
-            </w:r>
-            <w:proofErr w:type="gramStart"/>
-            <w:r>
-              <w:rPr>
-                <w:sz w:val="16"/>
-                <w:szCs w:val="16"/>
-              </w:rPr>
-              <w:t>":\</w:t>
-            </w:r>
-            <w:proofErr w:type="gramEnd"/>
-            <w:r>
-              <w:rPr>
-                <w:sz w:val="16"/>
-                <w:szCs w:val="16"/>
-              </w:rPr>
-              <w:t>"nacional\",\"tipo_transaccion\":\"debito\",</w:t>
+              <w:t>":""}, {"key":"json_detalle","value":"[{\"tipo_viaje\":\"nacional\",\"tipo_transaccion\":\"debito\",</w:t>
             </w:r>
           </w:p>
           <w:p>
@@ -4321,12 +4368,12 @@
           <w:numId w:val="1"/>
         </w:numPr>
       </w:pPr>
-      <w:bookmarkStart w:id="7" w:name="_Toc24381083"/>
+      <w:bookmarkStart w:id="9" w:name="_Toc57640578"/>
       <w:r>
         <w:lastRenderedPageBreak/>
         <w:t>Base de Datos</w:t>
       </w:r>
-      <w:bookmarkEnd w:id="7"/>
+      <w:bookmarkEnd w:id="9"/>
     </w:p>
     <w:p>
       <w:pPr>
@@ -4336,11 +4383,11 @@
           <w:numId w:val="1"/>
         </w:numPr>
       </w:pPr>
-      <w:bookmarkStart w:id="8" w:name="_Toc24381084"/>
+      <w:bookmarkStart w:id="10" w:name="_Toc57640579"/>
       <w:r>
         <w:t>Diagrama de Base de Datos</w:t>
       </w:r>
-      <w:bookmarkEnd w:id="8"/>
+      <w:bookmarkEnd w:id="10"/>
     </w:p>
     <w:p/>
     <w:p>
@@ -4350,7 +4397,7 @@
           <w:lang w:val="en-US" w:eastAsia="en-US"/>
         </w:rPr>
         <w:drawing>
-          <wp:anchor distT="0" distB="0" distL="114300" distR="114300" simplePos="0" relativeHeight="251661312" behindDoc="1" locked="0" layoutInCell="1" allowOverlap="1" wp14:anchorId="0A82321D" wp14:editId="3FC92920">
+          <wp:anchor distT="0" distB="0" distL="114300" distR="114300" simplePos="0" relativeHeight="251661312" behindDoc="1" locked="0" layoutInCell="1" allowOverlap="1" wp14:anchorId="5453C1E3" wp14:editId="2C420B1E">
             <wp:simplePos x="0" y="0"/>
             <wp:positionH relativeFrom="page">
               <wp:align>center</wp:align>
@@ -4375,7 +4422,7 @@
                     </pic:cNvPicPr>
                   </pic:nvPicPr>
                   <pic:blipFill>
-                    <a:blip r:embed="rId12" cstate="print">
+                    <a:blip r:embed="rId15" cstate="print">
                       <a:extLst>
                         <a:ext uri="{28A0092B-C50C-407E-A947-70E740481C1C}">
                           <a14:useLocalDpi xmlns:a14="http://schemas.microsoft.com/office/drawing/2010/main" val="0"/>
@@ -4444,7 +4491,7 @@
           <w:lang w:val="en-US" w:eastAsia="en-US"/>
         </w:rPr>
         <w:drawing>
-          <wp:anchor distT="0" distB="0" distL="114300" distR="114300" simplePos="0" relativeHeight="251662336" behindDoc="1" locked="0" layoutInCell="1" allowOverlap="1" wp14:anchorId="6491A8B7" wp14:editId="43026DA4">
+          <wp:anchor distT="0" distB="0" distL="114300" distR="114300" simplePos="0" relativeHeight="251662336" behindDoc="1" locked="0" layoutInCell="1" allowOverlap="1" wp14:anchorId="7CB135B7" wp14:editId="3566BA0C">
             <wp:simplePos x="0" y="0"/>
             <wp:positionH relativeFrom="margin">
               <wp:align>center</wp:align>
@@ -4469,7 +4516,7 @@
                     </pic:cNvPicPr>
                   </pic:nvPicPr>
                   <pic:blipFill>
-                    <a:blip r:embed="rId13" cstate="print">
+                    <a:blip r:embed="rId16" cstate="print">
                       <a:extLst>
                         <a:ext uri="{28A0092B-C50C-407E-A947-70E740481C1C}">
                           <a14:useLocalDpi xmlns:a14="http://schemas.microsoft.com/office/drawing/2010/main" val="0"/>
@@ -4523,10 +4570,7 @@
     <w:p/>
     <w:p/>
     <w:p/>
-    <w:p>
-      <w:bookmarkStart w:id="9" w:name="_GoBack"/>
-      <w:bookmarkEnd w:id="9"/>
-    </w:p>
+    <w:p/>
     <w:p>
       <w:pPr>
         <w:pStyle w:val="Ttulo2"/>
@@ -4535,11 +4579,11 @@
           <w:numId w:val="1"/>
         </w:numPr>
       </w:pPr>
-      <w:bookmarkStart w:id="10" w:name="_Toc24381085"/>
+      <w:bookmarkStart w:id="11" w:name="_Toc57640580"/>
       <w:r>
         <w:t>Diccionario de Datos</w:t>
       </w:r>
-      <w:bookmarkEnd w:id="10"/>
+      <w:bookmarkEnd w:id="11"/>
     </w:p>
     <w:p>
       <w:r>
@@ -4574,8 +4618,8 @@
       </w:pPr>
     </w:p>
     <w:sectPr>
-      <w:headerReference w:type="default" r:id="rId14"/>
-      <w:footerReference w:type="default" r:id="rId15"/>
+      <w:headerReference w:type="default" r:id="rId17"/>
+      <w:footerReference w:type="default" r:id="rId18"/>
       <w:pgSz w:w="12240" w:h="15840"/>
       <w:pgMar w:top="1134" w:right="1134" w:bottom="1134" w:left="1701" w:header="568" w:footer="709" w:gutter="0"/>
       <w:pgNumType w:start="0"/>
@@ -4588,7 +4632,7 @@
 </file>
 
 <file path=word/endnotes.xml><?xml version="1.0" encoding="utf-8"?>
-<w:endnotes xmlns:wpc="http://schemas.microsoft.com/office/word/2010/wordprocessingCanvas" xmlns:cx="http://schemas.microsoft.com/office/drawing/2014/chartex" xmlns:mc="http://schemas.openxmlformats.org/markup-compatibility/2006" xmlns:o="urn:schemas-microsoft-com:office:office" xmlns:r="http://schemas.openxmlformats.org/officeDocument/2006/relationships" xmlns:m="http://schemas.openxmlformats.org/officeDocument/2006/math" xmlns:v="urn:schemas-microsoft-com:vml" xmlns:wp14="http://schemas.microsoft.com/office/word/2010/wordprocessingDrawing" xmlns:wp="http://schemas.openxmlformats.org/drawingml/2006/wordprocessingDrawing" xmlns:w10="urn:schemas-microsoft-com:office:word" xmlns:w="http://schemas.openxmlformats.org/wordprocessingml/2006/main" xmlns:w14="http://schemas.microsoft.com/office/word/2010/wordml" xmlns:w15="http://schemas.microsoft.com/office/word/2012/wordml" xmlns:w16se="http://schemas.microsoft.com/office/word/2015/wordml/symex" xmlns:wpg="http://schemas.microsoft.com/office/word/2010/wordprocessingGroup" xmlns:wpi="http://schemas.microsoft.com/office/word/2010/wordprocessingInk" xmlns:wne="http://schemas.microsoft.com/office/word/2006/wordml" xmlns:wps="http://schemas.microsoft.com/office/word/2010/wordprocessingShape" mc:Ignorable="w14 w15 w16se wp14">
+<w:endnotes xmlns:wpc="http://schemas.microsoft.com/office/word/2010/wordprocessingCanvas" xmlns:cx="http://schemas.microsoft.com/office/drawing/2014/chartex" xmlns:cx1="http://schemas.microsoft.com/office/drawing/2015/9/8/chartex" xmlns:cx2="http://schemas.microsoft.com/office/drawing/2015/10/21/chartex" xmlns:cx3="http://schemas.microsoft.com/office/drawing/2016/5/9/chartex" xmlns:cx4="http://schemas.microsoft.com/office/drawing/2016/5/10/chartex" xmlns:cx5="http://schemas.microsoft.com/office/drawing/2016/5/11/chartex" xmlns:cx6="http://schemas.microsoft.com/office/drawing/2016/5/12/chartex" xmlns:cx7="http://schemas.microsoft.com/office/drawing/2016/5/13/chartex" xmlns:cx8="http://schemas.microsoft.com/office/drawing/2016/5/14/chartex" xmlns:mc="http://schemas.openxmlformats.org/markup-compatibility/2006" xmlns:aink="http://schemas.microsoft.com/office/drawing/2016/ink" xmlns:am3d="http://schemas.microsoft.com/office/drawing/2017/model3d" xmlns:o="urn:schemas-microsoft-com:office:office" xmlns:r="http://schemas.openxmlformats.org/officeDocument/2006/relationships" xmlns:m="http://schemas.openxmlformats.org/officeDocument/2006/math" xmlns:v="urn:schemas-microsoft-com:vml" xmlns:wp14="http://schemas.microsoft.com/office/word/2010/wordprocessingDrawing" xmlns:wp="http://schemas.openxmlformats.org/drawingml/2006/wordprocessingDrawing" xmlns:w10="urn:schemas-microsoft-com:office:word" xmlns:w="http://schemas.openxmlformats.org/wordprocessingml/2006/main" xmlns:w14="http://schemas.microsoft.com/office/word/2010/wordml" xmlns:w15="http://schemas.microsoft.com/office/word/2012/wordml" xmlns:w16cex="http://schemas.microsoft.com/office/word/2018/wordml/cex" xmlns:w16cid="http://schemas.microsoft.com/office/word/2016/wordml/cid" xmlns:w16="http://schemas.microsoft.com/office/word/2018/wordml" xmlns:w16se="http://schemas.microsoft.com/office/word/2015/wordml/symex" xmlns:wpg="http://schemas.microsoft.com/office/word/2010/wordprocessingGroup" xmlns:wpi="http://schemas.microsoft.com/office/word/2010/wordprocessingInk" xmlns:wne="http://schemas.microsoft.com/office/word/2006/wordml" xmlns:wps="http://schemas.microsoft.com/office/word/2010/wordprocessingShape" mc:Ignorable="w14 w15 w16se w16cid w16 w16cex wp14">
   <w:endnote w:type="separator" w:id="-1">
     <w:p>
       <w:pPr>
@@ -4613,7 +4657,7 @@
 </file>
 
 <file path=word/footer1.xml><?xml version="1.0" encoding="utf-8"?>
-<w:ftr xmlns:wpc="http://schemas.microsoft.com/office/word/2010/wordprocessingCanvas" xmlns:cx="http://schemas.microsoft.com/office/drawing/2014/chartex" xmlns:mc="http://schemas.openxmlformats.org/markup-compatibility/2006" xmlns:o="urn:schemas-microsoft-com:office:office" xmlns:r="http://schemas.openxmlformats.org/officeDocument/2006/relationships" xmlns:m="http://schemas.openxmlformats.org/officeDocument/2006/math" xmlns:v="urn:schemas-microsoft-com:vml" xmlns:wp14="http://schemas.microsoft.com/office/word/2010/wordprocessingDrawing" xmlns:wp="http://schemas.openxmlformats.org/drawingml/2006/wordprocessingDrawing" xmlns:w10="urn:schemas-microsoft-com:office:word" xmlns:w="http://schemas.openxmlformats.org/wordprocessingml/2006/main" xmlns:w14="http://schemas.microsoft.com/office/word/2010/wordml" xmlns:w15="http://schemas.microsoft.com/office/word/2012/wordml" xmlns:w16se="http://schemas.microsoft.com/office/word/2015/wordml/symex" xmlns:wpg="http://schemas.microsoft.com/office/word/2010/wordprocessingGroup" xmlns:wpi="http://schemas.microsoft.com/office/word/2010/wordprocessingInk" xmlns:wne="http://schemas.microsoft.com/office/word/2006/wordml" xmlns:wps="http://schemas.microsoft.com/office/word/2010/wordprocessingShape" mc:Ignorable="w14 w15 w16se wp14">
+<w:ftr xmlns:wpc="http://schemas.microsoft.com/office/word/2010/wordprocessingCanvas" xmlns:cx="http://schemas.microsoft.com/office/drawing/2014/chartex" xmlns:cx1="http://schemas.microsoft.com/office/drawing/2015/9/8/chartex" xmlns:cx2="http://schemas.microsoft.com/office/drawing/2015/10/21/chartex" xmlns:cx3="http://schemas.microsoft.com/office/drawing/2016/5/9/chartex" xmlns:cx4="http://schemas.microsoft.com/office/drawing/2016/5/10/chartex" xmlns:cx5="http://schemas.microsoft.com/office/drawing/2016/5/11/chartex" xmlns:cx6="http://schemas.microsoft.com/office/drawing/2016/5/12/chartex" xmlns:cx7="http://schemas.microsoft.com/office/drawing/2016/5/13/chartex" xmlns:cx8="http://schemas.microsoft.com/office/drawing/2016/5/14/chartex" xmlns:mc="http://schemas.openxmlformats.org/markup-compatibility/2006" xmlns:aink="http://schemas.microsoft.com/office/drawing/2016/ink" xmlns:am3d="http://schemas.microsoft.com/office/drawing/2017/model3d" xmlns:o="urn:schemas-microsoft-com:office:office" xmlns:r="http://schemas.openxmlformats.org/officeDocument/2006/relationships" xmlns:m="http://schemas.openxmlformats.org/officeDocument/2006/math" xmlns:v="urn:schemas-microsoft-com:vml" xmlns:wp14="http://schemas.microsoft.com/office/word/2010/wordprocessingDrawing" xmlns:wp="http://schemas.openxmlformats.org/drawingml/2006/wordprocessingDrawing" xmlns:w10="urn:schemas-microsoft-com:office:word" xmlns:w="http://schemas.openxmlformats.org/wordprocessingml/2006/main" xmlns:w14="http://schemas.microsoft.com/office/word/2010/wordml" xmlns:w15="http://schemas.microsoft.com/office/word/2012/wordml" xmlns:w16cex="http://schemas.microsoft.com/office/word/2018/wordml/cex" xmlns:w16cid="http://schemas.microsoft.com/office/word/2016/wordml/cid" xmlns:w16="http://schemas.microsoft.com/office/word/2018/wordml" xmlns:w16se="http://schemas.microsoft.com/office/word/2015/wordml/symex" xmlns:wpg="http://schemas.microsoft.com/office/word/2010/wordprocessingGroup" xmlns:wpi="http://schemas.microsoft.com/office/word/2010/wordprocessingInk" xmlns:wne="http://schemas.microsoft.com/office/word/2006/wordml" xmlns:wps="http://schemas.microsoft.com/office/word/2010/wordprocessingShape" mc:Ignorable="w14 w15 w16se w16cid w16 w16cex wp14">
   <w:tbl>
     <w:tblPr>
       <w:tblW w:w="5000" w:type="pct"/>
@@ -4662,27 +4706,14 @@
             </w:rPr>
             <w:t xml:space="preserve"> | </w:t>
           </w:r>
-          <w:r>
-            <w:fldChar w:fldCharType="begin"/>
-          </w:r>
-          <w:r>
-            <w:instrText xml:space="preserve"> STYLEREF  "1"  </w:instrText>
-          </w:r>
-          <w:r>
-            <w:fldChar w:fldCharType="separate"/>
-          </w:r>
-          <w:r>
-            <w:rPr>
-              <w:noProof/>
-            </w:rPr>
-            <w:t>Base de Datos</w:t>
-          </w:r>
-          <w:r>
-            <w:rPr>
-              <w:noProof/>
-            </w:rPr>
-            <w:fldChar w:fldCharType="end"/>
-          </w:r>
+          <w:fldSimple w:instr=" STYLEREF  &quot;1&quot;  ">
+            <w:r>
+              <w:rPr>
+                <w:noProof/>
+              </w:rPr>
+              <w:t>Historial del documento</w:t>
+            </w:r>
+          </w:fldSimple>
         </w:p>
       </w:tc>
       <w:tc>
@@ -4736,7 +4767,7 @@
 </file>
 
 <file path=word/footnotes.xml><?xml version="1.0" encoding="utf-8"?>
-<w:footnotes xmlns:wpc="http://schemas.microsoft.com/office/word/2010/wordprocessingCanvas" xmlns:cx="http://schemas.microsoft.com/office/drawing/2014/chartex" xmlns:mc="http://schemas.openxmlformats.org/markup-compatibility/2006" xmlns:o="urn:schemas-microsoft-com:office:office" xmlns:r="http://schemas.openxmlformats.org/officeDocument/2006/relationships" xmlns:m="http://schemas.openxmlformats.org/officeDocument/2006/math" xmlns:v="urn:schemas-microsoft-com:vml" xmlns:wp14="http://schemas.microsoft.com/office/word/2010/wordprocessingDrawing" xmlns:wp="http://schemas.openxmlformats.org/drawingml/2006/wordprocessingDrawing" xmlns:w10="urn:schemas-microsoft-com:office:word" xmlns:w="http://schemas.openxmlformats.org/wordprocessingml/2006/main" xmlns:w14="http://schemas.microsoft.com/office/word/2010/wordml" xmlns:w15="http://schemas.microsoft.com/office/word/2012/wordml" xmlns:w16se="http://schemas.microsoft.com/office/word/2015/wordml/symex" xmlns:wpg="http://schemas.microsoft.com/office/word/2010/wordprocessingGroup" xmlns:wpi="http://schemas.microsoft.com/office/word/2010/wordprocessingInk" xmlns:wne="http://schemas.microsoft.com/office/word/2006/wordml" xmlns:wps="http://schemas.microsoft.com/office/word/2010/wordprocessingShape" mc:Ignorable="w14 w15 w16se wp14">
+<w:footnotes xmlns:wpc="http://schemas.microsoft.com/office/word/2010/wordprocessingCanvas" xmlns:cx="http://schemas.microsoft.com/office/drawing/2014/chartex" xmlns:cx1="http://schemas.microsoft.com/office/drawing/2015/9/8/chartex" xmlns:cx2="http://schemas.microsoft.com/office/drawing/2015/10/21/chartex" xmlns:cx3="http://schemas.microsoft.com/office/drawing/2016/5/9/chartex" xmlns:cx4="http://schemas.microsoft.com/office/drawing/2016/5/10/chartex" xmlns:cx5="http://schemas.microsoft.com/office/drawing/2016/5/11/chartex" xmlns:cx6="http://schemas.microsoft.com/office/drawing/2016/5/12/chartex" xmlns:cx7="http://schemas.microsoft.com/office/drawing/2016/5/13/chartex" xmlns:cx8="http://schemas.microsoft.com/office/drawing/2016/5/14/chartex" xmlns:mc="http://schemas.openxmlformats.org/markup-compatibility/2006" xmlns:aink="http://schemas.microsoft.com/office/drawing/2016/ink" xmlns:am3d="http://schemas.microsoft.com/office/drawing/2017/model3d" xmlns:o="urn:schemas-microsoft-com:office:office" xmlns:r="http://schemas.openxmlformats.org/officeDocument/2006/relationships" xmlns:m="http://schemas.openxmlformats.org/officeDocument/2006/math" xmlns:v="urn:schemas-microsoft-com:vml" xmlns:wp14="http://schemas.microsoft.com/office/word/2010/wordprocessingDrawing" xmlns:wp="http://schemas.openxmlformats.org/drawingml/2006/wordprocessingDrawing" xmlns:w10="urn:schemas-microsoft-com:office:word" xmlns:w="http://schemas.openxmlformats.org/wordprocessingml/2006/main" xmlns:w14="http://schemas.microsoft.com/office/word/2010/wordml" xmlns:w15="http://schemas.microsoft.com/office/word/2012/wordml" xmlns:w16cex="http://schemas.microsoft.com/office/word/2018/wordml/cex" xmlns:w16cid="http://schemas.microsoft.com/office/word/2016/wordml/cid" xmlns:w16="http://schemas.microsoft.com/office/word/2018/wordml" xmlns:w16se="http://schemas.microsoft.com/office/word/2015/wordml/symex" xmlns:wpg="http://schemas.microsoft.com/office/word/2010/wordprocessingGroup" xmlns:wpi="http://schemas.microsoft.com/office/word/2010/wordprocessingInk" xmlns:wne="http://schemas.microsoft.com/office/word/2006/wordml" xmlns:wps="http://schemas.microsoft.com/office/word/2010/wordprocessingShape" mc:Ignorable="w14 w15 w16se w16cid w16 w16cex wp14">
   <w:footnote w:type="separator" w:id="-1">
     <w:p>
       <w:pPr>
@@ -4761,7 +4792,7 @@
 </file>
 
 <file path=word/header1.xml><?xml version="1.0" encoding="utf-8"?>
-<w:hdr xmlns:wpc="http://schemas.microsoft.com/office/word/2010/wordprocessingCanvas" xmlns:cx="http://schemas.microsoft.com/office/drawing/2014/chartex" xmlns:mc="http://schemas.openxmlformats.org/markup-compatibility/2006" xmlns:o="urn:schemas-microsoft-com:office:office" xmlns:r="http://schemas.openxmlformats.org/officeDocument/2006/relationships" xmlns:m="http://schemas.openxmlformats.org/officeDocument/2006/math" xmlns:v="urn:schemas-microsoft-com:vml" xmlns:wp14="http://schemas.microsoft.com/office/word/2010/wordprocessingDrawing" xmlns:wp="http://schemas.openxmlformats.org/drawingml/2006/wordprocessingDrawing" xmlns:w10="urn:schemas-microsoft-com:office:word" xmlns:w="http://schemas.openxmlformats.org/wordprocessingml/2006/main" xmlns:w14="http://schemas.microsoft.com/office/word/2010/wordml" xmlns:w15="http://schemas.microsoft.com/office/word/2012/wordml" xmlns:w16se="http://schemas.microsoft.com/office/word/2015/wordml/symex" xmlns:wpg="http://schemas.microsoft.com/office/word/2010/wordprocessingGroup" xmlns:wpi="http://schemas.microsoft.com/office/word/2010/wordprocessingInk" xmlns:wne="http://schemas.microsoft.com/office/word/2006/wordml" xmlns:wps="http://schemas.microsoft.com/office/word/2010/wordprocessingShape" mc:Ignorable="w14 w15 w16se wp14">
+<w:hdr xmlns:wpc="http://schemas.microsoft.com/office/word/2010/wordprocessingCanvas" xmlns:cx="http://schemas.microsoft.com/office/drawing/2014/chartex" xmlns:cx1="http://schemas.microsoft.com/office/drawing/2015/9/8/chartex" xmlns:cx2="http://schemas.microsoft.com/office/drawing/2015/10/21/chartex" xmlns:cx3="http://schemas.microsoft.com/office/drawing/2016/5/9/chartex" xmlns:cx4="http://schemas.microsoft.com/office/drawing/2016/5/10/chartex" xmlns:cx5="http://schemas.microsoft.com/office/drawing/2016/5/11/chartex" xmlns:cx6="http://schemas.microsoft.com/office/drawing/2016/5/12/chartex" xmlns:cx7="http://schemas.microsoft.com/office/drawing/2016/5/13/chartex" xmlns:cx8="http://schemas.microsoft.com/office/drawing/2016/5/14/chartex" xmlns:mc="http://schemas.openxmlformats.org/markup-compatibility/2006" xmlns:aink="http://schemas.microsoft.com/office/drawing/2016/ink" xmlns:am3d="http://schemas.microsoft.com/office/drawing/2017/model3d" xmlns:o="urn:schemas-microsoft-com:office:office" xmlns:r="http://schemas.openxmlformats.org/officeDocument/2006/relationships" xmlns:m="http://schemas.openxmlformats.org/officeDocument/2006/math" xmlns:v="urn:schemas-microsoft-com:vml" xmlns:wp14="http://schemas.microsoft.com/office/word/2010/wordprocessingDrawing" xmlns:wp="http://schemas.openxmlformats.org/drawingml/2006/wordprocessingDrawing" xmlns:w10="urn:schemas-microsoft-com:office:word" xmlns:w="http://schemas.openxmlformats.org/wordprocessingml/2006/main" xmlns:w14="http://schemas.microsoft.com/office/word/2010/wordml" xmlns:w15="http://schemas.microsoft.com/office/word/2012/wordml" xmlns:w16cex="http://schemas.microsoft.com/office/word/2018/wordml/cex" xmlns:w16cid="http://schemas.microsoft.com/office/word/2016/wordml/cid" xmlns:w16="http://schemas.microsoft.com/office/word/2018/wordml" xmlns:w16se="http://schemas.microsoft.com/office/word/2015/wordml/symex" xmlns:wpg="http://schemas.microsoft.com/office/word/2010/wordprocessingGroup" xmlns:wpi="http://schemas.microsoft.com/office/word/2010/wordprocessingInk" xmlns:wne="http://schemas.microsoft.com/office/word/2006/wordml" xmlns:wps="http://schemas.microsoft.com/office/word/2010/wordprocessingShape" mc:Ignorable="w14 w15 w16se w16cid w16 w16cex wp14">
   <w:tbl>
     <w:tblPr>
       <w:tblW w:w="5000" w:type="pct"/>
@@ -4774,8 +4805,8 @@
       <w:tblLook w:val="04A0" w:firstRow="1" w:lastRow="0" w:firstColumn="1" w:lastColumn="0" w:noHBand="0" w:noVBand="1"/>
     </w:tblPr>
     <w:tblGrid>
-      <w:gridCol w:w="7680"/>
-      <w:gridCol w:w="1725"/>
+      <w:gridCol w:w="7648"/>
+      <w:gridCol w:w="1757"/>
     </w:tblGrid>
     <w:tr>
       <w:tc>
@@ -4883,7 +4914,7 @@
 </file>
 
 <file path=word/numbering.xml><?xml version="1.0" encoding="utf-8"?>
-<w:numbering xmlns:wpc="http://schemas.microsoft.com/office/word/2010/wordprocessingCanvas" xmlns:cx="http://schemas.microsoft.com/office/drawing/2014/chartex" xmlns:mc="http://schemas.openxmlformats.org/markup-compatibility/2006" xmlns:o="urn:schemas-microsoft-com:office:office" xmlns:r="http://schemas.openxmlformats.org/officeDocument/2006/relationships" xmlns:m="http://schemas.openxmlformats.org/officeDocument/2006/math" xmlns:v="urn:schemas-microsoft-com:vml" xmlns:wp14="http://schemas.microsoft.com/office/word/2010/wordprocessingDrawing" xmlns:wp="http://schemas.openxmlformats.org/drawingml/2006/wordprocessingDrawing" xmlns:w10="urn:schemas-microsoft-com:office:word" xmlns:w="http://schemas.openxmlformats.org/wordprocessingml/2006/main" xmlns:w14="http://schemas.microsoft.com/office/word/2010/wordml" xmlns:w15="http://schemas.microsoft.com/office/word/2012/wordml" xmlns:w16se="http://schemas.microsoft.com/office/word/2015/wordml/symex" xmlns:wpg="http://schemas.microsoft.com/office/word/2010/wordprocessingGroup" xmlns:wpi="http://schemas.microsoft.com/office/word/2010/wordprocessingInk" xmlns:wne="http://schemas.microsoft.com/office/word/2006/wordml" xmlns:wps="http://schemas.microsoft.com/office/word/2010/wordprocessingShape" mc:Ignorable="w14 w15 w16se wp14">
+<w:numbering xmlns:wpc="http://schemas.microsoft.com/office/word/2010/wordprocessingCanvas" xmlns:cx="http://schemas.microsoft.com/office/drawing/2014/chartex" xmlns:cx1="http://schemas.microsoft.com/office/drawing/2015/9/8/chartex" xmlns:cx2="http://schemas.microsoft.com/office/drawing/2015/10/21/chartex" xmlns:cx3="http://schemas.microsoft.com/office/drawing/2016/5/9/chartex" xmlns:cx4="http://schemas.microsoft.com/office/drawing/2016/5/10/chartex" xmlns:cx5="http://schemas.microsoft.com/office/drawing/2016/5/11/chartex" xmlns:cx6="http://schemas.microsoft.com/office/drawing/2016/5/12/chartex" xmlns:cx7="http://schemas.microsoft.com/office/drawing/2016/5/13/chartex" xmlns:cx8="http://schemas.microsoft.com/office/drawing/2016/5/14/chartex" xmlns:mc="http://schemas.openxmlformats.org/markup-compatibility/2006" xmlns:aink="http://schemas.microsoft.com/office/drawing/2016/ink" xmlns:am3d="http://schemas.microsoft.com/office/drawing/2017/model3d" xmlns:o="urn:schemas-microsoft-com:office:office" xmlns:r="http://schemas.openxmlformats.org/officeDocument/2006/relationships" xmlns:m="http://schemas.openxmlformats.org/officeDocument/2006/math" xmlns:v="urn:schemas-microsoft-com:vml" xmlns:wp14="http://schemas.microsoft.com/office/word/2010/wordprocessingDrawing" xmlns:wp="http://schemas.openxmlformats.org/drawingml/2006/wordprocessingDrawing" xmlns:w10="urn:schemas-microsoft-com:office:word" xmlns:w="http://schemas.openxmlformats.org/wordprocessingml/2006/main" xmlns:w14="http://schemas.microsoft.com/office/word/2010/wordml" xmlns:w15="http://schemas.microsoft.com/office/word/2012/wordml" xmlns:w16cex="http://schemas.microsoft.com/office/word/2018/wordml/cex" xmlns:w16cid="http://schemas.microsoft.com/office/word/2016/wordml/cid" xmlns:w16="http://schemas.microsoft.com/office/word/2018/wordml" xmlns:w16se="http://schemas.microsoft.com/office/word/2015/wordml/symex" xmlns:wpg="http://schemas.microsoft.com/office/word/2010/wordprocessingGroup" xmlns:wpi="http://schemas.microsoft.com/office/word/2010/wordprocessingInk" xmlns:wne="http://schemas.microsoft.com/office/word/2006/wordml" xmlns:wps="http://schemas.microsoft.com/office/word/2010/wordprocessingShape" mc:Ignorable="w14 w15 w16se w16cid w16 w16cex wp14">
   <w:numPicBullet w:numPicBulletId="0">
     <w:pict>
       <v:shapetype id="_x0000_t75" coordsize="21600,21600" o:spt="75" o:preferrelative="t" path="m@4@5l@4@11@9@11@9@5xe" filled="f" stroked="f">
@@ -4905,7 +4936,7 @@
         <v:path o:extrusionok="f" gradientshapeok="t" o:connecttype="rect"/>
         <o:lock v:ext="edit" aspectratio="t"/>
       </v:shapetype>
-      <v:shape id="_x0000_i1031" type="#_x0000_t75" alt="Descripción: C:\svn_web\SmsIosa\sistema\web4\Web_sms\Web_sms\Content\themes_boa\default\images\boa\boa_blue_pequenio.png" style="width:80.35pt;height:39.35pt;visibility:visible" o:bullet="t">
+      <v:shape id="_x0000_i1109" type="#_x0000_t75" alt="Descripción: C:\svn_web\SmsIosa\sistema\web4\Web_sms\Web_sms\Content\themes_boa\default\images\boa\boa_blue_pequenio.png" style="width:80.25pt;height:39pt;visibility:visible" o:bullet="t">
         <v:imagedata r:id="rId1" o:title="boa_blue_pequenio"/>
       </v:shape>
     </w:pict>
@@ -6245,7 +6276,7 @@
 </file>
 
 <file path=word/styles.xml><?xml version="1.0" encoding="utf-8"?>
-<w:styles xmlns:mc="http://schemas.openxmlformats.org/markup-compatibility/2006" xmlns:r="http://schemas.openxmlformats.org/officeDocument/2006/relationships" xmlns:w="http://schemas.openxmlformats.org/wordprocessingml/2006/main" xmlns:w14="http://schemas.microsoft.com/office/word/2010/wordml" xmlns:w15="http://schemas.microsoft.com/office/word/2012/wordml" xmlns:w16se="http://schemas.microsoft.com/office/word/2015/wordml/symex" mc:Ignorable="w14 w15 w16se">
+<w:styles xmlns:mc="http://schemas.openxmlformats.org/markup-compatibility/2006" xmlns:r="http://schemas.openxmlformats.org/officeDocument/2006/relationships" xmlns:w="http://schemas.openxmlformats.org/wordprocessingml/2006/main" xmlns:w14="http://schemas.microsoft.com/office/word/2010/wordml" xmlns:w15="http://schemas.microsoft.com/office/word/2012/wordml" xmlns:w16cex="http://schemas.microsoft.com/office/word/2018/wordml/cex" xmlns:w16cid="http://schemas.microsoft.com/office/word/2016/wordml/cid" xmlns:w16="http://schemas.microsoft.com/office/word/2018/wordml" xmlns:w16se="http://schemas.microsoft.com/office/word/2015/wordml/symex" mc:Ignorable="w14 w15 w16se w16cid w16 w16cex">
   <w:docDefaults>
     <w:rPrDefault>
       <w:rPr>
@@ -6261,7 +6292,7 @@
       </w:pPr>
     </w:pPrDefault>
   </w:docDefaults>
-  <w:latentStyles w:defLockedState="0" w:defUIPriority="99" w:defSemiHidden="0" w:defUnhideWhenUsed="0" w:defQFormat="0" w:count="371">
+  <w:latentStyles w:defLockedState="0" w:defUIPriority="99" w:defSemiHidden="0" w:defUnhideWhenUsed="0" w:defQFormat="0" w:count="376">
     <w:lsdException w:name="Normal" w:uiPriority="0" w:qFormat="1"/>
     <w:lsdException w:name="heading 1" w:uiPriority="9" w:qFormat="1"/>
     <w:lsdException w:name="heading 2" w:semiHidden="1" w:uiPriority="9" w:unhideWhenUsed="1" w:qFormat="1"/>
@@ -6367,7 +6398,6 @@
     <w:lsdException w:name="HTML Sample" w:semiHidden="1" w:unhideWhenUsed="1"/>
     <w:lsdException w:name="HTML Typewriter" w:semiHidden="1" w:unhideWhenUsed="1"/>
     <w:lsdException w:name="HTML Variable" w:semiHidden="1" w:unhideWhenUsed="1"/>
-    <w:lsdException w:name="Normal Table" w:semiHidden="1" w:unhideWhenUsed="1"/>
     <w:lsdException w:name="annotation subject" w:semiHidden="1" w:unhideWhenUsed="1"/>
     <w:lsdException w:name="No List" w:semiHidden="1" w:unhideWhenUsed="1"/>
     <w:lsdException w:name="Outline List 1" w:semiHidden="1" w:unhideWhenUsed="1"/>
@@ -6410,11 +6440,8 @@
     <w:lsdException w:name="Table Contemporary" w:semiHidden="1" w:unhideWhenUsed="1"/>
     <w:lsdException w:name="Table Elegant" w:semiHidden="1" w:unhideWhenUsed="1"/>
     <w:lsdException w:name="Table Professional" w:semiHidden="1" w:unhideWhenUsed="1"/>
-    <w:lsdException w:name="Table Subtle 1" w:semiHidden="1" w:unhideWhenUsed="1"/>
     <w:lsdException w:name="Table Subtle 2" w:semiHidden="1" w:unhideWhenUsed="1"/>
     <w:lsdException w:name="Table Web 1" w:semiHidden="1" w:unhideWhenUsed="1"/>
-    <w:lsdException w:name="Table Web 2" w:semiHidden="1" w:unhideWhenUsed="1"/>
-    <w:lsdException w:name="Table Web 3" w:semiHidden="1" w:unhideWhenUsed="1"/>
     <w:lsdException w:name="Balloon Text" w:semiHidden="1" w:unhideWhenUsed="1"/>
     <w:lsdException w:name="Table Grid" w:uiPriority="59"/>
     <w:lsdException w:name="Table Theme" w:semiHidden="1" w:unhideWhenUsed="1"/>
@@ -6633,6 +6660,11 @@
     <w:lsdException w:name="List Table 5 Dark Accent 6" w:uiPriority="50"/>
     <w:lsdException w:name="List Table 6 Colorful Accent 6" w:uiPriority="51"/>
     <w:lsdException w:name="List Table 7 Colorful Accent 6" w:uiPriority="52"/>
+    <w:lsdException w:name="Mention" w:semiHidden="1" w:unhideWhenUsed="1"/>
+    <w:lsdException w:name="Smart Hyperlink" w:semiHidden="1" w:unhideWhenUsed="1"/>
+    <w:lsdException w:name="Hashtag" w:semiHidden="1" w:unhideWhenUsed="1"/>
+    <w:lsdException w:name="Unresolved Mention" w:semiHidden="1" w:unhideWhenUsed="1"/>
+    <w:lsdException w:name="Smart Link" w:semiHidden="1" w:unhideWhenUsed="1"/>
   </w:latentStyles>
   <w:style w:type="paragraph" w:default="1" w:styleId="Normal">
     <w:name w:val="Normal"/>

</xml_diff>